<commit_message>
added document history feature
</commit_message>
<xml_diff>
--- a/public/documents/example1.docx
+++ b/public/documents/example1.docx
@@ -12,36 +12,7 @@
         </w:rPr>
       </w:pPr>
       <w:r>
-        <w:t xml:space="preserve">TEST 1</w:t>
-      </w:r>
-      <w:bookmarkStart w:id="0" w:name="_GoBack"/>
-      <w:r/>
-      <w:bookmarkEnd w:id="0"/>
-      <w:r>
-        <w:rPr>
-          <w:highlight w:val="none"/>
-        </w:rPr>
-      </w:r>
-      <w:r>
-        <w:rPr>
-          <w:highlight w:val="none"/>
-        </w:rPr>
-      </w:r>
-    </w:p>
-    <w:p>
-      <w:pPr>
-        <w:pBdr/>
-        <w:spacing/>
-        <w:ind/>
-        <w:rPr>
-          <w:highlight w:val="none"/>
-        </w:rPr>
-      </w:pPr>
-      <w:r>
-        <w:rPr>
-          <w:highlight w:val="none"/>
-        </w:rPr>
-        <w:t xml:space="preserve">TEST 2</w:t>
+        <w:t xml:space="preserve">Test 1</w:t>
       </w:r>
       <w:r>
         <w:rPr>
@@ -67,7 +38,7 @@
         <w:rPr>
           <w:highlight w:val="none"/>
         </w:rPr>
-        <w:t xml:space="preserve">TEST 3</w:t>
+        <w:t xml:space="preserve">Test 2</w:t>
       </w:r>
       <w:r>
         <w:rPr>
@@ -93,7 +64,7 @@
         <w:rPr>
           <w:highlight w:val="none"/>
         </w:rPr>
-        <w:t xml:space="preserve">TEST 4</w:t>
+        <w:t xml:space="preserve">Test 3</w:t>
       </w:r>
       <w:r>
         <w:rPr>
@@ -119,7 +90,7 @@
         <w:rPr>
           <w:highlight w:val="none"/>
         </w:rPr>
-        <w:t xml:space="preserve">TEst 5</w:t>
+        <w:t xml:space="preserve">Test </w:t>
       </w:r>
       <w:r>
         <w:rPr>
@@ -137,16 +108,6 @@
         <w:pBdr/>
         <w:spacing/>
         <w:ind/>
-        <w:rPr/>
-      </w:pPr>
-      <w:r/>
-      <w:r/>
-    </w:p>
-    <w:p>
-      <w:pPr>
-        <w:pBdr/>
-        <w:spacing/>
-        <w:ind/>
         <w:rPr>
           <w:highlight w:val="none"/>
         </w:rPr>
@@ -155,7 +116,7 @@
         <w:rPr>
           <w:highlight w:val="none"/>
         </w:rPr>
-        <w:t xml:space="preserve">TEST 6</w:t>
+        <w:t xml:space="preserve">Teasd4</w:t>
       </w:r>
       <w:r>
         <w:rPr>
@@ -173,16 +134,6 @@
         <w:pBdr/>
         <w:spacing/>
         <w:ind/>
-        <w:rPr/>
-      </w:pPr>
-      <w:r/>
-      <w:r/>
-    </w:p>
-    <w:p>
-      <w:pPr>
-        <w:pBdr/>
-        <w:spacing/>
-        <w:ind/>
         <w:rPr>
           <w:highlight w:val="none"/>
         </w:rPr>
@@ -191,7 +142,7 @@
         <w:rPr>
           <w:highlight w:val="none"/>
         </w:rPr>
-        <w:t xml:space="preserve">TEST 7</w:t>
+        <w:t xml:space="preserve">Test 10</w:t>
       </w:r>
       <w:r>
         <w:rPr>
@@ -209,6 +160,58 @@
         <w:pBdr/>
         <w:spacing/>
         <w:ind/>
+        <w:rPr>
+          <w:highlight w:val="none"/>
+        </w:rPr>
+      </w:pPr>
+      <w:r>
+        <w:rPr>
+          <w:highlight w:val="none"/>
+        </w:rPr>
+        <w:t xml:space="preserve">asd</w:t>
+      </w:r>
+      <w:r>
+        <w:rPr>
+          <w:highlight w:val="none"/>
+        </w:rPr>
+      </w:r>
+      <w:r>
+        <w:rPr>
+          <w:highlight w:val="none"/>
+        </w:rPr>
+      </w:r>
+    </w:p>
+    <w:p>
+      <w:pPr>
+        <w:pBdr/>
+        <w:spacing/>
+        <w:ind/>
+        <w:rPr>
+          <w:highlight w:val="none"/>
+        </w:rPr>
+      </w:pPr>
+      <w:r>
+        <w:rPr>
+          <w:highlight w:val="none"/>
+        </w:rPr>
+        <w:t xml:space="preserve">Test auth</w:t>
+      </w:r>
+      <w:r>
+        <w:rPr>
+          <w:highlight w:val="none"/>
+        </w:rPr>
+      </w:r>
+      <w:r>
+        <w:rPr>
+          <w:highlight w:val="none"/>
+        </w:rPr>
+      </w:r>
+    </w:p>
+    <w:p>
+      <w:pPr>
+        <w:pBdr/>
+        <w:spacing/>
+        <w:ind/>
         <w:rPr/>
       </w:pPr>
       <w:r/>
@@ -227,7 +230,43 @@
         <w:rPr>
           <w:highlight w:val="none"/>
         </w:rPr>
-        <w:t xml:space="preserve">TEST 8</w:t>
+        <w:t xml:space="preserve">Test latest</w:t>
+      </w:r>
+      <w:r>
+        <w:rPr>
+          <w:highlight w:val="none"/>
+        </w:rPr>
+      </w:r>
+      <w:r>
+        <w:rPr>
+          <w:highlight w:val="none"/>
+        </w:rPr>
+      </w:r>
+    </w:p>
+    <w:p>
+      <w:pPr>
+        <w:pBdr/>
+        <w:spacing/>
+        <w:ind/>
+        <w:rPr/>
+      </w:pPr>
+      <w:r/>
+      <w:r/>
+    </w:p>
+    <w:p>
+      <w:pPr>
+        <w:pBdr/>
+        <w:spacing/>
+        <w:ind/>
+        <w:rPr>
+          <w:highlight w:val="none"/>
+        </w:rPr>
+      </w:pPr>
+      <w:r>
+        <w:rPr>
+          <w:highlight w:val="none"/>
+        </w:rPr>
+        <w:t xml:space="preserve">Test 2</w:t>
       </w:r>
       <w:r>
         <w:rPr>
@@ -241,23 +280,55 @@
         <w:pBdr/>
         <w:spacing/>
         <w:ind/>
-        <w:rPr/>
-      </w:pPr>
-      <w:r/>
-      <w:r/>
-    </w:p>
-    <w:p>
-      <w:pPr>
-        <w:pBdr/>
-        <w:spacing/>
-        <w:ind/>
-        <w:rPr/>
+        <w:rPr>
+          <w:highlight w:val="none"/>
+        </w:rPr>
       </w:pPr>
       <w:r>
         <w:rPr>
           <w:highlight w:val="none"/>
         </w:rPr>
-        <w:t xml:space="preserve">TEST 9</w:t>
+        <w:t xml:space="preserve">Test 3</w:t>
+      </w:r>
+      <w:r>
+        <w:rPr>
+          <w:highlight w:val="none"/>
+        </w:rPr>
+      </w:r>
+    </w:p>
+    <w:p>
+      <w:pPr>
+        <w:pBdr/>
+        <w:spacing/>
+        <w:ind/>
+        <w:rPr>
+          <w:highlight w:val="none"/>
+        </w:rPr>
+      </w:pPr>
+      <w:r>
+        <w:rPr>
+          <w:highlight w:val="none"/>
+        </w:rPr>
+        <w:t xml:space="preserve">Test tugadi</w:t>
+      </w:r>
+      <w:r>
+        <w:rPr>
+          <w:highlight w:val="none"/>
+        </w:rPr>
+      </w:r>
+    </w:p>
+    <w:p>
+      <w:pPr>
+        <w:pBdr/>
+        <w:spacing/>
+        <w:ind/>
+        <w:rPr/>
+      </w:pPr>
+      <w:r>
+        <w:rPr>
+          <w:highlight w:val="none"/>
+        </w:rPr>
+        <w:t xml:space="preserve">updated</w:t>
       </w:r>
       <w:r>
         <w:rPr>

</xml_diff>